<commit_message>
auto restarting server ater change
</commit_message>
<xml_diff>
--- a/Main.docx
+++ b/Main.docx
@@ -3759,9 +3759,11 @@
           <w:b w:val="false"/>
           <w:b w:val="false"/>
           <w:bCs w:val="false"/>
-          <w:sz w:val="20"/>
-          <w:sz w:val="20"/>
-          <w:szCs w:val="20"/>
+          <w:color w:val="000000"/>
+          <w:sz w:val="20"/>
+          <w:sz w:val="20"/>
+          <w:szCs w:val="20"/>
+          <w:u w:val="none"/>
           <w:rtl w:val="true"/>
         </w:rPr>
         <w:t xml:space="preserve">در این </w:t>
@@ -3777,6 +3779,7 @@
           <w:sz w:val="20"/>
           <w:sz w:val="20"/>
           <w:szCs w:val="20"/>
+          <w:u w:val="none"/>
           <w:rtl w:val="true"/>
           <w:lang w:val="en-US" w:eastAsia="zh-CN" w:bidi="fa-IR"/>
         </w:rPr>
@@ -3788,9 +3791,11 @@
           <w:b w:val="false"/>
           <w:b w:val="false"/>
           <w:bCs w:val="false"/>
-          <w:sz w:val="20"/>
-          <w:sz w:val="20"/>
-          <w:szCs w:val="20"/>
+          <w:color w:val="000000"/>
+          <w:sz w:val="20"/>
+          <w:sz w:val="20"/>
+          <w:szCs w:val="20"/>
+          <w:u w:val="none"/>
           <w:rtl w:val="true"/>
         </w:rPr>
         <w:t xml:space="preserve"> نحوه اجرا شدن سرور فلسک را تغییر خواهیم داد</w:t>
@@ -3800,8 +3805,10 @@
           <w:rFonts w:cs="arial" w:ascii="arial" w:hAnsi="arial"/>
           <w:b w:val="false"/>
           <w:bCs w:val="false"/>
-          <w:sz w:val="20"/>
-          <w:szCs w:val="20"/>
+          <w:color w:val="000000"/>
+          <w:sz w:val="20"/>
+          <w:szCs w:val="20"/>
+          <w:u w:val="none"/>
           <w:rtl w:val="true"/>
         </w:rPr>
         <w:t xml:space="preserve">. </w:t>
@@ -3812,9 +3819,11 @@
           <w:b w:val="false"/>
           <w:b w:val="false"/>
           <w:bCs w:val="false"/>
-          <w:sz w:val="20"/>
-          <w:sz w:val="20"/>
-          <w:szCs w:val="20"/>
+          <w:color w:val="000000"/>
+          <w:sz w:val="20"/>
+          <w:sz w:val="20"/>
+          <w:szCs w:val="20"/>
+          <w:u w:val="none"/>
           <w:rtl w:val="true"/>
         </w:rPr>
         <w:t xml:space="preserve">در روش قبلی با استفاده از دستور </w:t>
@@ -3824,8 +3833,10 @@
           <w:rFonts w:cs="arial" w:ascii="arial" w:hAnsi="arial"/>
           <w:b w:val="false"/>
           <w:bCs w:val="false"/>
-          <w:sz w:val="20"/>
-          <w:szCs w:val="20"/>
+          <w:color w:val="000000"/>
+          <w:sz w:val="20"/>
+          <w:szCs w:val="20"/>
+          <w:u w:val="none"/>
         </w:rPr>
         <w:t>flask run</w:t>
       </w:r>
@@ -3834,21 +3845,25 @@
           <w:rFonts w:cs="arial" w:ascii="arial" w:hAnsi="arial"/>
           <w:b w:val="false"/>
           <w:bCs w:val="false"/>
-          <w:sz w:val="20"/>
-          <w:szCs w:val="20"/>
-          <w:rtl w:val="true"/>
-        </w:rPr>
-        <w:t xml:space="preserve"> </w:t>
-      </w:r>
-      <w:r>
-        <w:rPr>
-          <w:rFonts w:ascii="arial" w:hAnsi="arial" w:cs="arial"/>
-          <w:b w:val="false"/>
-          <w:b w:val="false"/>
-          <w:bCs w:val="false"/>
-          <w:sz w:val="20"/>
-          <w:sz w:val="20"/>
-          <w:szCs w:val="20"/>
+          <w:color w:val="000000"/>
+          <w:sz w:val="20"/>
+          <w:szCs w:val="20"/>
+          <w:u w:val="none"/>
+          <w:rtl w:val="true"/>
+        </w:rPr>
+        <w:t xml:space="preserve"> </w:t>
+      </w:r>
+      <w:r>
+        <w:rPr>
+          <w:rFonts w:ascii="arial" w:hAnsi="arial" w:cs="arial"/>
+          <w:b w:val="false"/>
+          <w:b w:val="false"/>
+          <w:bCs w:val="false"/>
+          <w:color w:val="000000"/>
+          <w:sz w:val="20"/>
+          <w:sz w:val="20"/>
+          <w:szCs w:val="20"/>
+          <w:u w:val="none"/>
           <w:rtl w:val="true"/>
         </w:rPr>
         <w:t>اقدام به اجرا کردن سرور فلسک میکردیم اما مشکلی که این روش دارد اینست که پس هر بار تغییر در کد مجبوریم سرور را دوباره اجرا کنیم</w:t>
@@ -3858,8 +3873,10 @@
           <w:rFonts w:cs="arial" w:ascii="arial" w:hAnsi="arial"/>
           <w:b w:val="false"/>
           <w:bCs w:val="false"/>
-          <w:sz w:val="20"/>
-          <w:szCs w:val="20"/>
+          <w:color w:val="000000"/>
+          <w:sz w:val="20"/>
+          <w:szCs w:val="20"/>
+          <w:u w:val="none"/>
           <w:rtl w:val="true"/>
         </w:rPr>
         <w:t xml:space="preserve">. </w:t>
@@ -3870,9 +3887,11 @@
           <w:b w:val="false"/>
           <w:b w:val="false"/>
           <w:bCs w:val="false"/>
-          <w:sz w:val="20"/>
-          <w:sz w:val="20"/>
-          <w:szCs w:val="20"/>
+          <w:color w:val="000000"/>
+          <w:sz w:val="20"/>
+          <w:sz w:val="20"/>
+          <w:szCs w:val="20"/>
+          <w:u w:val="none"/>
           <w:rtl w:val="true"/>
         </w:rPr>
         <w:t xml:space="preserve">اما میتوانیم دستور </w:t>
@@ -3882,8 +3901,10 @@
           <w:rFonts w:cs="arial" w:ascii="arial" w:hAnsi="arial"/>
           <w:b w:val="false"/>
           <w:bCs w:val="false"/>
-          <w:sz w:val="20"/>
-          <w:szCs w:val="20"/>
+          <w:color w:val="000000"/>
+          <w:sz w:val="20"/>
+          <w:szCs w:val="20"/>
+          <w:u w:val="none"/>
         </w:rPr>
         <w:t>run</w:t>
       </w:r>
@@ -3892,21 +3913,25 @@
           <w:rFonts w:cs="arial" w:ascii="arial" w:hAnsi="arial"/>
           <w:b w:val="false"/>
           <w:bCs w:val="false"/>
-          <w:sz w:val="20"/>
-          <w:szCs w:val="20"/>
-          <w:rtl w:val="true"/>
-        </w:rPr>
-        <w:t xml:space="preserve"> </w:t>
-      </w:r>
-      <w:r>
-        <w:rPr>
-          <w:rFonts w:ascii="arial" w:hAnsi="arial" w:cs="arial"/>
-          <w:b w:val="false"/>
-          <w:b w:val="false"/>
-          <w:bCs w:val="false"/>
-          <w:sz w:val="20"/>
-          <w:sz w:val="20"/>
-          <w:szCs w:val="20"/>
+          <w:color w:val="000000"/>
+          <w:sz w:val="20"/>
+          <w:szCs w:val="20"/>
+          <w:u w:val="none"/>
+          <w:rtl w:val="true"/>
+        </w:rPr>
+        <w:t xml:space="preserve"> </w:t>
+      </w:r>
+      <w:r>
+        <w:rPr>
+          <w:rFonts w:ascii="arial" w:hAnsi="arial" w:cs="arial"/>
+          <w:b w:val="false"/>
+          <w:b w:val="false"/>
+          <w:bCs w:val="false"/>
+          <w:color w:val="000000"/>
+          <w:sz w:val="20"/>
+          <w:sz w:val="20"/>
+          <w:szCs w:val="20"/>
+          <w:u w:val="none"/>
           <w:rtl w:val="true"/>
         </w:rPr>
         <w:t xml:space="preserve">را در کد نوشته و مقدار </w:t>
@@ -3916,8 +3941,10 @@
           <w:rFonts w:cs="arial" w:ascii="arial" w:hAnsi="arial"/>
           <w:b w:val="false"/>
           <w:bCs w:val="false"/>
-          <w:sz w:val="20"/>
-          <w:szCs w:val="20"/>
+          <w:color w:val="000000"/>
+          <w:sz w:val="20"/>
+          <w:szCs w:val="20"/>
+          <w:u w:val="none"/>
         </w:rPr>
         <w:t>debug</w:t>
       </w:r>
@@ -3926,21 +3953,25 @@
           <w:rFonts w:cs="arial" w:ascii="arial" w:hAnsi="arial"/>
           <w:b w:val="false"/>
           <w:bCs w:val="false"/>
-          <w:sz w:val="20"/>
-          <w:szCs w:val="20"/>
-          <w:rtl w:val="true"/>
-        </w:rPr>
-        <w:t xml:space="preserve"> </w:t>
-      </w:r>
-      <w:r>
-        <w:rPr>
-          <w:rFonts w:ascii="arial" w:hAnsi="arial" w:cs="arial"/>
-          <w:b w:val="false"/>
-          <w:b w:val="false"/>
-          <w:bCs w:val="false"/>
-          <w:sz w:val="20"/>
-          <w:sz w:val="20"/>
-          <w:szCs w:val="20"/>
+          <w:color w:val="000000"/>
+          <w:sz w:val="20"/>
+          <w:szCs w:val="20"/>
+          <w:u w:val="none"/>
+          <w:rtl w:val="true"/>
+        </w:rPr>
+        <w:t xml:space="preserve"> </w:t>
+      </w:r>
+      <w:r>
+        <w:rPr>
+          <w:rFonts w:ascii="arial" w:hAnsi="arial" w:cs="arial"/>
+          <w:b w:val="false"/>
+          <w:b w:val="false"/>
+          <w:bCs w:val="false"/>
+          <w:color w:val="000000"/>
+          <w:sz w:val="20"/>
+          <w:sz w:val="20"/>
+          <w:szCs w:val="20"/>
+          <w:u w:val="none"/>
           <w:rtl w:val="true"/>
         </w:rPr>
         <w:t xml:space="preserve">را </w:t>
@@ -3950,8 +3981,10 @@
           <w:rFonts w:cs="arial" w:ascii="arial" w:hAnsi="arial"/>
           <w:b w:val="false"/>
           <w:bCs w:val="false"/>
-          <w:sz w:val="20"/>
-          <w:szCs w:val="20"/>
+          <w:color w:val="000000"/>
+          <w:sz w:val="20"/>
+          <w:szCs w:val="20"/>
+          <w:u w:val="none"/>
         </w:rPr>
         <w:t>True</w:t>
       </w:r>
@@ -3960,21 +3993,25 @@
           <w:rFonts w:cs="arial" w:ascii="arial" w:hAnsi="arial"/>
           <w:b w:val="false"/>
           <w:bCs w:val="false"/>
-          <w:sz w:val="20"/>
-          <w:szCs w:val="20"/>
-          <w:rtl w:val="true"/>
-        </w:rPr>
-        <w:t xml:space="preserve"> </w:t>
-      </w:r>
-      <w:r>
-        <w:rPr>
-          <w:rFonts w:ascii="arial" w:hAnsi="arial" w:cs="arial"/>
-          <w:b w:val="false"/>
-          <w:b w:val="false"/>
-          <w:bCs w:val="false"/>
-          <w:sz w:val="20"/>
-          <w:sz w:val="20"/>
-          <w:szCs w:val="20"/>
+          <w:color w:val="000000"/>
+          <w:sz w:val="20"/>
+          <w:szCs w:val="20"/>
+          <w:u w:val="none"/>
+          <w:rtl w:val="true"/>
+        </w:rPr>
+        <w:t xml:space="preserve"> </w:t>
+      </w:r>
+      <w:r>
+        <w:rPr>
+          <w:rFonts w:ascii="arial" w:hAnsi="arial" w:cs="arial"/>
+          <w:b w:val="false"/>
+          <w:b w:val="false"/>
+          <w:bCs w:val="false"/>
+          <w:color w:val="000000"/>
+          <w:sz w:val="20"/>
+          <w:sz w:val="20"/>
+          <w:szCs w:val="20"/>
+          <w:u w:val="none"/>
           <w:rtl w:val="true"/>
         </w:rPr>
         <w:t>قرار داده تا سرور به صورت خودکار ریستارت شود</w:t>
@@ -3984,11 +4021,1012 @@
           <w:rFonts w:cs="arial" w:ascii="arial" w:hAnsi="arial"/>
           <w:b w:val="false"/>
           <w:bCs w:val="false"/>
-          <w:sz w:val="20"/>
-          <w:szCs w:val="20"/>
+          <w:color w:val="000000"/>
+          <w:sz w:val="20"/>
+          <w:szCs w:val="20"/>
+          <w:u w:val="none"/>
           <w:rtl w:val="true"/>
         </w:rPr>
         <w:t>.</w:t>
+      </w:r>
+    </w:p>
+    <w:p>
+      <w:pPr>
+        <w:pStyle w:val="TextBody"/>
+        <w:bidi w:val="1"/>
+        <w:jc w:val="right"/>
+        <w:rPr>
+          <w:rFonts w:ascii="arial" w:hAnsi="arial" w:cs="arial"/>
+          <w:b w:val="false"/>
+          <w:b w:val="false"/>
+          <w:bCs w:val="false"/>
+          <w:sz w:val="20"/>
+          <w:szCs w:val="20"/>
+        </w:rPr>
+      </w:pPr>
+      <w:r>
+        <w:rPr>
+          <w:rFonts w:cs="arial" w:ascii="arial" w:hAnsi="arial"/>
+          <w:b w:val="false"/>
+          <w:bCs w:val="false"/>
+          <w:color w:val="000000"/>
+          <w:sz w:val="20"/>
+          <w:szCs w:val="20"/>
+          <w:u w:val="none"/>
+          <w:rtl w:val="true"/>
+        </w:rPr>
+        <w:t>/</w:t>
+      </w:r>
+      <w:hyperlink r:id="rId6">
+        <w:r>
+          <w:rPr>
+            <w:rStyle w:val="InternetLink"/>
+            <w:rFonts w:cs="arial" w:ascii="arial" w:hAnsi="arial"/>
+            <w:b w:val="false"/>
+            <w:bCs w:val="false"/>
+            <w:color w:val="000000"/>
+            <w:sz w:val="20"/>
+            <w:szCs w:val="20"/>
+            <w:u w:val="none"/>
+          </w:rPr>
+          <w:t>https://flask.palletsprojects.com/en/2.0.x/server</w:t>
+        </w:r>
+      </w:hyperlink>
+    </w:p>
+    <w:p>
+      <w:pPr>
+        <w:pStyle w:val="TextBody"/>
+        <w:bidi w:val="1"/>
+        <w:jc w:val="left"/>
+        <w:rPr>
+          <w:rFonts w:ascii="arial" w:hAnsi="arial" w:cs="arial"/>
+          <w:b w:val="false"/>
+          <w:b w:val="false"/>
+          <w:bCs w:val="false"/>
+          <w:sz w:val="20"/>
+          <w:szCs w:val="20"/>
+        </w:rPr>
+      </w:pPr>
+      <w:r>
+        <w:rPr>
+          <w:rFonts w:ascii="arial" w:hAnsi="arial" w:cs="arial"/>
+          <w:b w:val="false"/>
+          <w:b w:val="false"/>
+          <w:bCs w:val="false"/>
+          <w:color w:val="000000"/>
+          <w:sz w:val="20"/>
+          <w:sz w:val="20"/>
+          <w:szCs w:val="20"/>
+          <w:u w:val="none"/>
+          <w:rtl w:val="true"/>
+        </w:rPr>
+        <w:t xml:space="preserve">به طور کلی دو روش وجود دارد </w:t>
+      </w:r>
+      <w:r>
+        <w:rPr>
+          <w:rFonts w:cs="arial" w:ascii="arial" w:hAnsi="arial"/>
+          <w:b w:val="false"/>
+          <w:bCs w:val="false"/>
+          <w:color w:val="000000"/>
+          <w:sz w:val="20"/>
+          <w:szCs w:val="20"/>
+          <w:u w:val="none"/>
+        </w:rPr>
+        <w:t>command-line</w:t>
+      </w:r>
+      <w:r>
+        <w:rPr>
+          <w:rFonts w:cs="arial" w:ascii="arial" w:hAnsi="arial"/>
+          <w:b w:val="false"/>
+          <w:bCs w:val="false"/>
+          <w:color w:val="000000"/>
+          <w:sz w:val="20"/>
+          <w:szCs w:val="20"/>
+          <w:u w:val="none"/>
+          <w:rtl w:val="true"/>
+        </w:rPr>
+        <w:t xml:space="preserve"> </w:t>
+      </w:r>
+      <w:r>
+        <w:rPr>
+          <w:rFonts w:ascii="arial" w:hAnsi="arial" w:cs="arial"/>
+          <w:b w:val="false"/>
+          <w:b w:val="false"/>
+          <w:bCs w:val="false"/>
+          <w:color w:val="000000"/>
+          <w:sz w:val="20"/>
+          <w:sz w:val="20"/>
+          <w:szCs w:val="20"/>
+          <w:u w:val="none"/>
+          <w:rtl w:val="true"/>
+        </w:rPr>
+        <w:t xml:space="preserve">و </w:t>
+      </w:r>
+      <w:r>
+        <w:rPr>
+          <w:rFonts w:cs="arial" w:ascii="arial" w:hAnsi="arial"/>
+          <w:b w:val="false"/>
+          <w:bCs w:val="false"/>
+          <w:color w:val="000000"/>
+          <w:sz w:val="20"/>
+          <w:szCs w:val="20"/>
+          <w:u w:val="none"/>
+        </w:rPr>
+        <w:t>in code</w:t>
+      </w:r>
+      <w:r>
+        <w:rPr>
+          <w:rFonts w:cs="arial" w:ascii="arial" w:hAnsi="arial"/>
+          <w:b w:val="false"/>
+          <w:bCs w:val="false"/>
+          <w:color w:val="000000"/>
+          <w:sz w:val="20"/>
+          <w:szCs w:val="20"/>
+          <w:u w:val="none"/>
+          <w:rtl w:val="true"/>
+        </w:rPr>
+        <w:t xml:space="preserve"> :</w:t>
+        <w:br/>
+      </w:r>
+      <w:r>
+        <w:rPr>
+          <w:rFonts w:cs="arial" w:ascii="arial" w:hAnsi="arial"/>
+          <w:b w:val="false"/>
+          <w:bCs w:val="false"/>
+          <w:color w:val="000000"/>
+          <w:sz w:val="20"/>
+          <w:szCs w:val="20"/>
+          <w:u w:val="none"/>
+        </w:rPr>
+        <w:t>in code</w:t>
+      </w:r>
+      <w:r>
+        <w:rPr>
+          <w:rFonts w:cs="arial" w:ascii="arial" w:hAnsi="arial"/>
+          <w:b w:val="false"/>
+          <w:bCs w:val="false"/>
+          <w:color w:val="000000"/>
+          <w:sz w:val="20"/>
+          <w:szCs w:val="20"/>
+          <w:u w:val="none"/>
+          <w:rtl w:val="true"/>
+        </w:rPr>
+        <w:t xml:space="preserve"> </w:t>
+      </w:r>
+      <w:r>
+        <w:rPr>
+          <w:rFonts w:ascii="arial" w:hAnsi="arial" w:cs="arial"/>
+          <w:b w:val="false"/>
+          <w:b w:val="false"/>
+          <w:bCs w:val="false"/>
+          <w:color w:val="000000"/>
+          <w:sz w:val="20"/>
+          <w:sz w:val="20"/>
+          <w:szCs w:val="20"/>
+          <w:u w:val="none"/>
+          <w:rtl w:val="true"/>
+        </w:rPr>
+        <w:t xml:space="preserve">به این صورت میباشد که به صورت مستقیم فایل </w:t>
+      </w:r>
+      <w:r>
+        <w:rPr>
+          <w:rFonts w:cs="arial" w:ascii="arial" w:hAnsi="arial"/>
+          <w:b w:val="false"/>
+          <w:bCs w:val="false"/>
+          <w:color w:val="000000"/>
+          <w:sz w:val="20"/>
+          <w:szCs w:val="20"/>
+          <w:u w:val="none"/>
+        </w:rPr>
+        <w:t>app</w:t>
+      </w:r>
+      <w:r>
+        <w:rPr>
+          <w:rFonts w:cs="arial" w:ascii="arial" w:hAnsi="arial"/>
+          <w:b w:val="false"/>
+          <w:bCs w:val="false"/>
+          <w:color w:val="000000"/>
+          <w:sz w:val="20"/>
+          <w:szCs w:val="20"/>
+          <w:u w:val="none"/>
+          <w:rtl w:val="true"/>
+        </w:rPr>
+        <w:t xml:space="preserve"> </w:t>
+      </w:r>
+      <w:r>
+        <w:rPr>
+          <w:rFonts w:ascii="arial" w:hAnsi="arial" w:cs="arial"/>
+          <w:b w:val="false"/>
+          <w:b w:val="false"/>
+          <w:bCs w:val="false"/>
+          <w:color w:val="000000"/>
+          <w:sz w:val="20"/>
+          <w:sz w:val="20"/>
+          <w:szCs w:val="20"/>
+          <w:u w:val="none"/>
+          <w:rtl w:val="true"/>
+        </w:rPr>
+        <w:t xml:space="preserve">اجرا شود </w:t>
+      </w:r>
+    </w:p>
+    <w:p>
+      <w:pPr>
+        <w:pStyle w:val="TextBody"/>
+        <w:bidi w:val="1"/>
+        <w:jc w:val="left"/>
+        <w:rPr>
+          <w:rFonts w:ascii="arial" w:hAnsi="arial" w:cs="arial"/>
+          <w:b w:val="false"/>
+          <w:b w:val="false"/>
+          <w:bCs w:val="false"/>
+          <w:sz w:val="20"/>
+          <w:szCs w:val="20"/>
+        </w:rPr>
+      </w:pPr>
+      <w:r>
+        <w:rPr>
+          <w:rFonts w:ascii="arial" w:hAnsi="arial" w:cs="arial"/>
+          <w:b w:val="false"/>
+          <w:b w:val="false"/>
+          <w:bCs w:val="false"/>
+          <w:color w:val="000000"/>
+          <w:sz w:val="20"/>
+          <w:sz w:val="20"/>
+          <w:szCs w:val="20"/>
+          <w:u w:val="none"/>
+          <w:rtl w:val="true"/>
+        </w:rPr>
+        <w:t xml:space="preserve">حال اگر به متد </w:t>
+      </w:r>
+      <w:r>
+        <w:rPr>
+          <w:rFonts w:cs="arial" w:ascii="arial" w:hAnsi="arial"/>
+          <w:b w:val="false"/>
+          <w:bCs w:val="false"/>
+          <w:color w:val="000000"/>
+          <w:sz w:val="20"/>
+          <w:szCs w:val="20"/>
+          <w:u w:val="none"/>
+        </w:rPr>
+        <w:t>run</w:t>
+      </w:r>
+      <w:r>
+        <w:rPr>
+          <w:rFonts w:cs="arial" w:ascii="arial" w:hAnsi="arial"/>
+          <w:b w:val="false"/>
+          <w:bCs w:val="false"/>
+          <w:color w:val="000000"/>
+          <w:sz w:val="20"/>
+          <w:szCs w:val="20"/>
+          <w:u w:val="none"/>
+          <w:rtl w:val="true"/>
+        </w:rPr>
+        <w:t xml:space="preserve"> </w:t>
+      </w:r>
+      <w:r>
+        <w:rPr>
+          <w:rFonts w:ascii="arial" w:hAnsi="arial" w:cs="arial"/>
+          <w:b w:val="false"/>
+          <w:b w:val="false"/>
+          <w:bCs w:val="false"/>
+          <w:color w:val="000000"/>
+          <w:sz w:val="20"/>
+          <w:sz w:val="20"/>
+          <w:szCs w:val="20"/>
+          <w:u w:val="none"/>
+          <w:rtl w:val="true"/>
+        </w:rPr>
+        <w:t xml:space="preserve">مقدار </w:t>
+      </w:r>
+      <w:r>
+        <w:rPr>
+          <w:rFonts w:cs="arial" w:ascii="arial" w:hAnsi="arial"/>
+          <w:b w:val="false"/>
+          <w:bCs w:val="false"/>
+          <w:color w:val="000000"/>
+          <w:sz w:val="20"/>
+          <w:szCs w:val="20"/>
+          <w:u w:val="none"/>
+        </w:rPr>
+        <w:t>debug=True</w:t>
+      </w:r>
+      <w:r>
+        <w:rPr>
+          <w:rFonts w:cs="arial" w:ascii="arial" w:hAnsi="arial"/>
+          <w:b w:val="false"/>
+          <w:bCs w:val="false"/>
+          <w:color w:val="000000"/>
+          <w:sz w:val="20"/>
+          <w:szCs w:val="20"/>
+          <w:u w:val="none"/>
+          <w:rtl w:val="true"/>
+        </w:rPr>
+        <w:t xml:space="preserve"> </w:t>
+      </w:r>
+      <w:r>
+        <w:rPr>
+          <w:rFonts w:ascii="arial" w:hAnsi="arial" w:cs="arial"/>
+          <w:b w:val="false"/>
+          <w:b w:val="false"/>
+          <w:bCs w:val="false"/>
+          <w:color w:val="000000"/>
+          <w:sz w:val="20"/>
+          <w:sz w:val="20"/>
+          <w:szCs w:val="20"/>
+          <w:u w:val="none"/>
+          <w:rtl w:val="true"/>
+        </w:rPr>
+        <w:t xml:space="preserve">را بدهیم دیگر لازم نیست بعد از هر تغییر </w:t>
+      </w:r>
+      <w:r>
+        <w:rPr>
+          <w:rFonts w:cs="arial" w:ascii="arial" w:hAnsi="arial"/>
+          <w:b w:val="false"/>
+          <w:bCs w:val="false"/>
+          <w:color w:val="000000"/>
+          <w:sz w:val="20"/>
+          <w:szCs w:val="20"/>
+          <w:u w:val="none"/>
+        </w:rPr>
+        <w:t>server</w:t>
+      </w:r>
+      <w:r>
+        <w:rPr>
+          <w:rFonts w:cs="arial" w:ascii="arial" w:hAnsi="arial"/>
+          <w:b w:val="false"/>
+          <w:bCs w:val="false"/>
+          <w:color w:val="000000"/>
+          <w:sz w:val="20"/>
+          <w:szCs w:val="20"/>
+          <w:u w:val="none"/>
+          <w:rtl w:val="true"/>
+        </w:rPr>
+        <w:t xml:space="preserve"> </w:t>
+      </w:r>
+      <w:r>
+        <w:rPr>
+          <w:rFonts w:ascii="arial" w:hAnsi="arial" w:cs="arial"/>
+          <w:b w:val="false"/>
+          <w:b w:val="false"/>
+          <w:bCs w:val="false"/>
+          <w:color w:val="000000"/>
+          <w:sz w:val="20"/>
+          <w:sz w:val="20"/>
+          <w:szCs w:val="20"/>
+          <w:u w:val="none"/>
+          <w:rtl w:val="true"/>
+        </w:rPr>
+        <w:t xml:space="preserve">را ریستارت کنیم </w:t>
+      </w:r>
+    </w:p>
+    <w:p>
+      <w:pPr>
+        <w:pStyle w:val="TextBody"/>
+        <w:bidi w:val="1"/>
+        <w:jc w:val="left"/>
+        <w:rPr>
+          <w:rFonts w:ascii="arial" w:hAnsi="arial" w:cs="arial"/>
+          <w:b w:val="false"/>
+          <w:b w:val="false"/>
+          <w:bCs w:val="false"/>
+          <w:sz w:val="20"/>
+          <w:szCs w:val="20"/>
+        </w:rPr>
+      </w:pPr>
+      <w:r>
+        <w:rPr>
+          <w:rFonts w:ascii="arial" w:hAnsi="arial" w:cs="arial"/>
+          <w:b w:val="false"/>
+          <w:b w:val="false"/>
+          <w:bCs w:val="false"/>
+          <w:color w:val="000000"/>
+          <w:sz w:val="20"/>
+          <w:sz w:val="20"/>
+          <w:szCs w:val="20"/>
+          <w:u w:val="none"/>
+          <w:rtl w:val="true"/>
+        </w:rPr>
+        <w:t xml:space="preserve">توجه شود که بعد از تغییرات بالا دیگر نباید دستور </w:t>
+      </w:r>
+      <w:r>
+        <w:rPr>
+          <w:rFonts w:cs="arial" w:ascii="arial" w:hAnsi="arial"/>
+          <w:b w:val="false"/>
+          <w:bCs w:val="false"/>
+          <w:color w:val="000000"/>
+          <w:sz w:val="20"/>
+          <w:szCs w:val="20"/>
+          <w:u w:val="none"/>
+        </w:rPr>
+        <w:t>flask run</w:t>
+      </w:r>
+      <w:r>
+        <w:rPr>
+          <w:rFonts w:cs="arial" w:ascii="arial" w:hAnsi="arial"/>
+          <w:b w:val="false"/>
+          <w:bCs w:val="false"/>
+          <w:color w:val="000000"/>
+          <w:sz w:val="20"/>
+          <w:szCs w:val="20"/>
+          <w:u w:val="none"/>
+          <w:rtl w:val="true"/>
+        </w:rPr>
+        <w:t xml:space="preserve"> </w:t>
+      </w:r>
+      <w:r>
+        <w:rPr>
+          <w:rFonts w:ascii="arial" w:hAnsi="arial" w:cs="arial"/>
+          <w:b w:val="false"/>
+          <w:b w:val="false"/>
+          <w:bCs w:val="false"/>
+          <w:color w:val="000000"/>
+          <w:sz w:val="20"/>
+          <w:sz w:val="20"/>
+          <w:szCs w:val="20"/>
+          <w:u w:val="none"/>
+          <w:rtl w:val="true"/>
+        </w:rPr>
+        <w:t xml:space="preserve">را استفاده کنید بلکه باید از دستور </w:t>
+      </w:r>
+      <w:r>
+        <w:rPr>
+          <w:rFonts w:cs="arial" w:ascii="arial" w:hAnsi="arial"/>
+          <w:b w:val="false"/>
+          <w:bCs w:val="false"/>
+          <w:color w:val="000000"/>
+          <w:sz w:val="20"/>
+          <w:szCs w:val="20"/>
+          <w:u w:val="none"/>
+        </w:rPr>
+        <w:t>python app.py</w:t>
+      </w:r>
+      <w:r>
+        <w:rPr>
+          <w:rFonts w:cs="arial" w:ascii="arial" w:hAnsi="arial"/>
+          <w:b w:val="false"/>
+          <w:bCs w:val="false"/>
+          <w:color w:val="000000"/>
+          <w:sz w:val="20"/>
+          <w:szCs w:val="20"/>
+          <w:u w:val="none"/>
+          <w:rtl w:val="true"/>
+        </w:rPr>
+        <w:t xml:space="preserve"> </w:t>
+      </w:r>
+      <w:r>
+        <w:rPr>
+          <w:rFonts w:ascii="arial" w:hAnsi="arial" w:cs="arial"/>
+          <w:b w:val="false"/>
+          <w:b w:val="false"/>
+          <w:bCs w:val="false"/>
+          <w:color w:val="000000"/>
+          <w:sz w:val="20"/>
+          <w:sz w:val="20"/>
+          <w:szCs w:val="20"/>
+          <w:u w:val="none"/>
+          <w:rtl w:val="true"/>
+        </w:rPr>
+        <w:t xml:space="preserve">استفاده کنید </w:t>
+      </w:r>
+    </w:p>
+    <w:p>
+      <w:pPr>
+        <w:pStyle w:val="TextBody"/>
+        <w:bidi w:val="1"/>
+        <w:jc w:val="left"/>
+        <w:rPr>
+          <w:rFonts w:ascii="arial" w:hAnsi="arial" w:cs="arial"/>
+          <w:b w:val="false"/>
+          <w:b w:val="false"/>
+          <w:bCs w:val="false"/>
+          <w:sz w:val="20"/>
+          <w:szCs w:val="20"/>
+        </w:rPr>
+      </w:pPr>
+      <w:r>
+        <w:rPr>
+          <w:rFonts w:ascii="arial" w:hAnsi="arial" w:cs="arial"/>
+          <w:b w:val="false"/>
+          <w:b w:val="false"/>
+          <w:bCs w:val="false"/>
+          <w:color w:val="000000"/>
+          <w:sz w:val="20"/>
+          <w:sz w:val="20"/>
+          <w:szCs w:val="20"/>
+          <w:u w:val="none"/>
+          <w:rtl w:val="true"/>
+        </w:rPr>
+        <w:t xml:space="preserve">مشکلی که در این روش وجود دارد این است که اگر ارور در کد وجود داشته باشد سرور </w:t>
+      </w:r>
+      <w:r>
+        <w:rPr>
+          <w:rFonts w:cs="arial" w:ascii="arial" w:hAnsi="arial"/>
+          <w:b w:val="false"/>
+          <w:bCs w:val="false"/>
+          <w:color w:val="000000"/>
+          <w:sz w:val="20"/>
+          <w:szCs w:val="20"/>
+          <w:u w:val="none"/>
+        </w:rPr>
+        <w:t>stop</w:t>
+      </w:r>
+      <w:r>
+        <w:rPr>
+          <w:rFonts w:cs="arial" w:ascii="arial" w:hAnsi="arial"/>
+          <w:b w:val="false"/>
+          <w:bCs w:val="false"/>
+          <w:color w:val="000000"/>
+          <w:sz w:val="20"/>
+          <w:szCs w:val="20"/>
+          <w:u w:val="none"/>
+          <w:rtl w:val="true"/>
+        </w:rPr>
+        <w:t xml:space="preserve"> </w:t>
+      </w:r>
+      <w:r>
+        <w:rPr>
+          <w:rFonts w:ascii="arial" w:hAnsi="arial" w:cs="arial"/>
+          <w:b w:val="false"/>
+          <w:b w:val="false"/>
+          <w:bCs w:val="false"/>
+          <w:color w:val="000000"/>
+          <w:sz w:val="20"/>
+          <w:sz w:val="20"/>
+          <w:szCs w:val="20"/>
+          <w:u w:val="none"/>
+          <w:rtl w:val="true"/>
+        </w:rPr>
+        <w:t xml:space="preserve">می‌شود و بعد از حل مشکل دوباره باید سرور را ریستارت کنید </w:t>
+      </w:r>
+    </w:p>
+    <w:p>
+      <w:pPr>
+        <w:pStyle w:val="TextBody"/>
+        <w:bidi w:val="1"/>
+        <w:jc w:val="left"/>
+        <w:rPr>
+          <w:rFonts w:ascii="arial" w:hAnsi="arial" w:cs="arial"/>
+          <w:b w:val="false"/>
+          <w:b w:val="false"/>
+          <w:bCs w:val="false"/>
+          <w:sz w:val="20"/>
+          <w:szCs w:val="20"/>
+        </w:rPr>
+      </w:pPr>
+      <w:r>
+        <w:rPr>
+          <w:rFonts w:ascii="arial" w:hAnsi="arial" w:cs="arial"/>
+          <w:b w:val="false"/>
+          <w:b w:val="false"/>
+          <w:bCs w:val="false"/>
+          <w:color w:val="000000"/>
+          <w:sz w:val="20"/>
+          <w:sz w:val="20"/>
+          <w:szCs w:val="20"/>
+          <w:u w:val="none"/>
+          <w:rtl w:val="true"/>
+        </w:rPr>
+        <w:t xml:space="preserve">در روش </w:t>
+      </w:r>
+      <w:r>
+        <w:rPr>
+          <w:rFonts w:cs="arial" w:ascii="arial" w:hAnsi="arial"/>
+          <w:b w:val="false"/>
+          <w:bCs w:val="false"/>
+          <w:color w:val="000000"/>
+          <w:sz w:val="20"/>
+          <w:szCs w:val="20"/>
+          <w:u w:val="none"/>
+        </w:rPr>
+        <w:t>command-line</w:t>
+      </w:r>
+      <w:r>
+        <w:rPr>
+          <w:rFonts w:cs="arial" w:ascii="arial" w:hAnsi="arial"/>
+          <w:b w:val="false"/>
+          <w:bCs w:val="false"/>
+          <w:color w:val="000000"/>
+          <w:sz w:val="20"/>
+          <w:szCs w:val="20"/>
+          <w:u w:val="none"/>
+          <w:rtl w:val="true"/>
+        </w:rPr>
+        <w:t xml:space="preserve"> </w:t>
+      </w:r>
+      <w:r>
+        <w:rPr>
+          <w:rFonts w:ascii="arial" w:hAnsi="arial" w:cs="arial"/>
+          <w:b w:val="false"/>
+          <w:b w:val="false"/>
+          <w:bCs w:val="false"/>
+          <w:color w:val="000000"/>
+          <w:sz w:val="20"/>
+          <w:sz w:val="20"/>
+          <w:szCs w:val="20"/>
+          <w:u w:val="none"/>
+          <w:rtl w:val="true"/>
+        </w:rPr>
+        <w:t xml:space="preserve">دیگر مشکل </w:t>
+      </w:r>
+      <w:r>
+        <w:rPr>
+          <w:rFonts w:cs="arial" w:ascii="arial" w:hAnsi="arial"/>
+          <w:b w:val="false"/>
+          <w:bCs w:val="false"/>
+          <w:color w:val="000000"/>
+          <w:sz w:val="20"/>
+          <w:szCs w:val="20"/>
+          <w:u w:val="none"/>
+        </w:rPr>
+        <w:t>stop</w:t>
+      </w:r>
+      <w:r>
+        <w:rPr>
+          <w:rFonts w:cs="arial" w:ascii="arial" w:hAnsi="arial"/>
+          <w:b w:val="false"/>
+          <w:bCs w:val="false"/>
+          <w:color w:val="000000"/>
+          <w:sz w:val="20"/>
+          <w:szCs w:val="20"/>
+          <w:u w:val="none"/>
+          <w:rtl w:val="true"/>
+        </w:rPr>
+        <w:t xml:space="preserve"> </w:t>
+      </w:r>
+      <w:r>
+        <w:rPr>
+          <w:rFonts w:ascii="arial" w:hAnsi="arial" w:cs="arial"/>
+          <w:b w:val="false"/>
+          <w:b w:val="false"/>
+          <w:bCs w:val="false"/>
+          <w:color w:val="000000"/>
+          <w:sz w:val="20"/>
+          <w:sz w:val="20"/>
+          <w:szCs w:val="20"/>
+          <w:u w:val="none"/>
+          <w:rtl w:val="true"/>
+        </w:rPr>
+        <w:t xml:space="preserve">شدن سرور وجود ندارد و اگر مشکلی وجود داشته باشد ارور به شما نمایش داده می‌شود </w:t>
+      </w:r>
+      <w:r>
+        <w:rPr>
+          <w:rFonts w:cs="arial" w:ascii="arial" w:hAnsi="arial"/>
+          <w:b w:val="false"/>
+          <w:bCs w:val="false"/>
+          <w:color w:val="000000"/>
+          <w:sz w:val="20"/>
+          <w:szCs w:val="20"/>
+          <w:u w:val="none"/>
+          <w:rtl w:val="true"/>
+        </w:rPr>
+        <w:t xml:space="preserve">( </w:t>
+      </w:r>
+      <w:r>
+        <w:rPr>
+          <w:rFonts w:ascii="arial" w:hAnsi="arial" w:cs="arial"/>
+          <w:b w:val="false"/>
+          <w:b w:val="false"/>
+          <w:bCs w:val="false"/>
+          <w:color w:val="000000"/>
+          <w:sz w:val="20"/>
+          <w:sz w:val="20"/>
+          <w:szCs w:val="20"/>
+          <w:u w:val="none"/>
+          <w:rtl w:val="true"/>
+        </w:rPr>
+        <w:t xml:space="preserve">اگر </w:t>
+      </w:r>
+      <w:r>
+        <w:rPr>
+          <w:rFonts w:cs="arial" w:ascii="arial" w:hAnsi="arial"/>
+          <w:b w:val="false"/>
+          <w:bCs w:val="false"/>
+          <w:color w:val="000000"/>
+          <w:sz w:val="20"/>
+          <w:szCs w:val="20"/>
+          <w:u w:val="none"/>
+        </w:rPr>
+        <w:t>FLASK_DEBUG</w:t>
+      </w:r>
+      <w:r>
+        <w:rPr>
+          <w:rFonts w:cs="arial" w:ascii="arial" w:hAnsi="arial"/>
+          <w:b w:val="false"/>
+          <w:bCs w:val="false"/>
+          <w:color w:val="000000"/>
+          <w:sz w:val="20"/>
+          <w:szCs w:val="20"/>
+          <w:u w:val="none"/>
+          <w:rtl w:val="true"/>
+        </w:rPr>
+        <w:t xml:space="preserve"> </w:t>
+      </w:r>
+      <w:r>
+        <w:rPr>
+          <w:rFonts w:ascii="arial" w:hAnsi="arial" w:cs="arial"/>
+          <w:b w:val="false"/>
+          <w:b w:val="false"/>
+          <w:bCs w:val="false"/>
+          <w:color w:val="000000"/>
+          <w:sz w:val="20"/>
+          <w:sz w:val="20"/>
+          <w:szCs w:val="20"/>
+          <w:u w:val="none"/>
+          <w:rtl w:val="true"/>
+        </w:rPr>
+        <w:t xml:space="preserve">برابر </w:t>
+      </w:r>
+      <w:r>
+        <w:rPr>
+          <w:rFonts w:cs="arial" w:ascii="arial" w:hAnsi="arial"/>
+          <w:b w:val="false"/>
+          <w:bCs w:val="false"/>
+          <w:color w:val="000000"/>
+          <w:sz w:val="20"/>
+          <w:szCs w:val="20"/>
+          <w:u w:val="none"/>
+        </w:rPr>
+        <w:t>true</w:t>
+      </w:r>
+      <w:r>
+        <w:rPr>
+          <w:rFonts w:cs="arial" w:ascii="arial" w:hAnsi="arial"/>
+          <w:b w:val="false"/>
+          <w:bCs w:val="false"/>
+          <w:color w:val="000000"/>
+          <w:sz w:val="20"/>
+          <w:szCs w:val="20"/>
+          <w:u w:val="none"/>
+          <w:rtl w:val="true"/>
+        </w:rPr>
+        <w:t xml:space="preserve"> </w:t>
+      </w:r>
+      <w:r>
+        <w:rPr>
+          <w:rFonts w:ascii="arial" w:hAnsi="arial" w:cs="arial"/>
+          <w:b w:val="false"/>
+          <w:b w:val="false"/>
+          <w:bCs w:val="false"/>
+          <w:color w:val="000000"/>
+          <w:sz w:val="20"/>
+          <w:sz w:val="20"/>
+          <w:szCs w:val="20"/>
+          <w:u w:val="none"/>
+          <w:rtl w:val="true"/>
+        </w:rPr>
+        <w:t>باشد همچین اتفاقی می‌افتد اما اروری که برمیگرداند ناخوانا میباشد</w:t>
+      </w:r>
+      <w:r>
+        <w:rPr>
+          <w:rFonts w:cs="arial" w:ascii="arial" w:hAnsi="arial"/>
+          <w:b w:val="false"/>
+          <w:bCs w:val="false"/>
+          <w:color w:val="000000"/>
+          <w:sz w:val="20"/>
+          <w:szCs w:val="20"/>
+          <w:u w:val="none"/>
+          <w:rtl w:val="true"/>
+        </w:rPr>
+        <w:t xml:space="preserve">) </w:t>
+      </w:r>
+      <w:r>
+        <w:rPr>
+          <w:rFonts w:ascii="arial" w:hAnsi="arial" w:cs="arial"/>
+          <w:b w:val="false"/>
+          <w:b w:val="false"/>
+          <w:bCs w:val="false"/>
+          <w:color w:val="000000"/>
+          <w:sz w:val="20"/>
+          <w:sz w:val="20"/>
+          <w:szCs w:val="20"/>
+          <w:u w:val="none"/>
+          <w:rtl w:val="true"/>
+        </w:rPr>
+        <w:t xml:space="preserve">اما با </w:t>
+      </w:r>
+      <w:r>
+        <w:rPr>
+          <w:rFonts w:cs="arial" w:ascii="arial" w:hAnsi="arial"/>
+          <w:b w:val="false"/>
+          <w:bCs w:val="false"/>
+          <w:color w:val="000000"/>
+          <w:sz w:val="20"/>
+          <w:szCs w:val="20"/>
+          <w:u w:val="none"/>
+        </w:rPr>
+        <w:t>false</w:t>
+      </w:r>
+      <w:r>
+        <w:rPr>
+          <w:rFonts w:cs="arial" w:ascii="arial" w:hAnsi="arial"/>
+          <w:b w:val="false"/>
+          <w:bCs w:val="false"/>
+          <w:color w:val="000000"/>
+          <w:sz w:val="20"/>
+          <w:szCs w:val="20"/>
+          <w:u w:val="none"/>
+          <w:rtl w:val="true"/>
+        </w:rPr>
+        <w:t xml:space="preserve"> </w:t>
+      </w:r>
+      <w:r>
+        <w:rPr>
+          <w:rFonts w:ascii="arial" w:hAnsi="arial" w:cs="arial"/>
+          <w:b w:val="false"/>
+          <w:b w:val="false"/>
+          <w:bCs w:val="false"/>
+          <w:color w:val="000000"/>
+          <w:sz w:val="20"/>
+          <w:sz w:val="20"/>
+          <w:szCs w:val="20"/>
+          <w:u w:val="none"/>
+          <w:rtl w:val="true"/>
+        </w:rPr>
+        <w:t xml:space="preserve">کردن </w:t>
+      </w:r>
+      <w:r>
+        <w:rPr>
+          <w:rFonts w:cs="arial" w:ascii="arial" w:hAnsi="arial"/>
+          <w:b w:val="false"/>
+          <w:bCs w:val="false"/>
+          <w:color w:val="000000"/>
+          <w:sz w:val="20"/>
+          <w:szCs w:val="20"/>
+          <w:u w:val="none"/>
+        </w:rPr>
+        <w:t>FLASK_DEBUG</w:t>
+      </w:r>
+      <w:r>
+        <w:rPr>
+          <w:rFonts w:cs="arial" w:ascii="arial" w:hAnsi="arial"/>
+          <w:b w:val="false"/>
+          <w:bCs w:val="false"/>
+          <w:color w:val="000000"/>
+          <w:sz w:val="20"/>
+          <w:szCs w:val="20"/>
+          <w:u w:val="none"/>
+          <w:rtl w:val="true"/>
+        </w:rPr>
+        <w:t xml:space="preserve"> </w:t>
+      </w:r>
+      <w:r>
+        <w:rPr>
+          <w:rFonts w:ascii="arial" w:hAnsi="arial" w:cs="arial"/>
+          <w:b w:val="false"/>
+          <w:b w:val="false"/>
+          <w:bCs w:val="false"/>
+          <w:color w:val="000000"/>
+          <w:sz w:val="20"/>
+          <w:sz w:val="20"/>
+          <w:szCs w:val="20"/>
+          <w:u w:val="none"/>
+          <w:rtl w:val="true"/>
+        </w:rPr>
+        <w:t xml:space="preserve">سرور بعد از هر تغییر دوباره خود ریستارت می‌شود اما اگر اروری وجود داشته باشد سرور </w:t>
+      </w:r>
+      <w:r>
+        <w:rPr>
+          <w:rFonts w:cs="arial" w:ascii="arial" w:hAnsi="arial"/>
+          <w:b w:val="false"/>
+          <w:bCs w:val="false"/>
+          <w:color w:val="000000"/>
+          <w:sz w:val="20"/>
+          <w:szCs w:val="20"/>
+          <w:u w:val="none"/>
+        </w:rPr>
+        <w:t>stop</w:t>
+      </w:r>
+      <w:r>
+        <w:rPr>
+          <w:rFonts w:cs="arial" w:ascii="arial" w:hAnsi="arial"/>
+          <w:b w:val="false"/>
+          <w:bCs w:val="false"/>
+          <w:color w:val="000000"/>
+          <w:sz w:val="20"/>
+          <w:szCs w:val="20"/>
+          <w:u w:val="none"/>
+          <w:rtl w:val="true"/>
+        </w:rPr>
+        <w:t xml:space="preserve"> </w:t>
+      </w:r>
+      <w:r>
+        <w:rPr>
+          <w:rFonts w:ascii="arial" w:hAnsi="arial" w:cs="arial"/>
+          <w:b w:val="false"/>
+          <w:b w:val="false"/>
+          <w:bCs w:val="false"/>
+          <w:color w:val="000000"/>
+          <w:sz w:val="20"/>
+          <w:sz w:val="20"/>
+          <w:szCs w:val="20"/>
+          <w:u w:val="none"/>
+          <w:rtl w:val="true"/>
+        </w:rPr>
+        <w:t xml:space="preserve">می‌شود </w:t>
+      </w:r>
+    </w:p>
+    <w:p>
+      <w:pPr>
+        <w:pStyle w:val="TextBody"/>
+        <w:bidi w:val="1"/>
+        <w:jc w:val="left"/>
+        <w:rPr>
+          <w:color w:val="000000"/>
+          <w:u w:val="none"/>
+        </w:rPr>
+      </w:pPr>
+      <w:r>
+        <w:rPr>
+          <w:rFonts w:cs="arial" w:ascii="arial" w:hAnsi="arial"/>
+          <w:b w:val="false"/>
+          <w:bCs w:val="false"/>
+          <w:sz w:val="20"/>
+          <w:szCs w:val="20"/>
+          <w:rtl w:val="true"/>
+        </w:rPr>
+      </w:r>
+    </w:p>
+    <w:p>
+      <w:pPr>
+        <w:pStyle w:val="TextBody"/>
+        <w:bidi w:val="1"/>
+        <w:jc w:val="left"/>
+        <w:rPr>
+          <w:color w:val="000000"/>
+          <w:u w:val="none"/>
+        </w:rPr>
+      </w:pPr>
+      <w:r>
+        <w:rPr>
+          <w:rFonts w:cs="arial" w:ascii="arial" w:hAnsi="arial"/>
+          <w:b w:val="false"/>
+          <w:bCs w:val="false"/>
+          <w:sz w:val="20"/>
+          <w:szCs w:val="20"/>
+          <w:rtl w:val="true"/>
+        </w:rPr>
+      </w:r>
+    </w:p>
+    <w:p>
+      <w:pPr>
+        <w:pStyle w:val="TextBody"/>
+        <w:bidi w:val="1"/>
+        <w:jc w:val="left"/>
+        <w:rPr>
+          <w:color w:val="000000"/>
+          <w:u w:val="none"/>
+        </w:rPr>
+      </w:pPr>
+      <w:r>
+        <w:rPr>
+          <w:rFonts w:cs="arial" w:ascii="arial" w:hAnsi="arial"/>
+          <w:b w:val="false"/>
+          <w:bCs w:val="false"/>
+          <w:sz w:val="20"/>
+          <w:szCs w:val="20"/>
+          <w:rtl w:val="true"/>
+        </w:rPr>
+      </w:r>
+    </w:p>
+    <w:p>
+      <w:pPr>
+        <w:pStyle w:val="TextBody"/>
+        <w:bidi w:val="1"/>
+        <w:jc w:val="right"/>
+        <w:rPr>
+          <w:color w:val="000000"/>
+          <w:u w:val="none"/>
+        </w:rPr>
+      </w:pPr>
+      <w:r>
+        <w:rPr>
+          <w:rFonts w:cs="arial" w:ascii="arial" w:hAnsi="arial"/>
+          <w:b w:val="false"/>
+          <w:bCs w:val="false"/>
+          <w:sz w:val="20"/>
+          <w:szCs w:val="20"/>
+          <w:rtl w:val="true"/>
+        </w:rPr>
       </w:r>
     </w:p>
     <w:p>

</xml_diff>